<commit_message>
Sederhanakan dokumen Jamuan Tamu: hapus SK KPA & Nota Dinas
- Hapus checkbox SK KPA dan Nota Dinas Permohonan dari GenerateJTDocumentDialog
  (tidak diperlukan sesuai permintaan pengguna)
- Update Kuitansi Jamuan Tamu: format lebih ringkas, ditujukan ke PUM
- Update Laporan Kegiatan: tambah bagian foto tagging (menu & jumlah peserta)
- Update catatan dokumen manual: foto tagging menu dan jumlah peserta
</commit_message>
<xml_diff>
--- a/templates/word/kuitansi_jamuan_tamu.docx
+++ b/templates/word/kuitansi_jamuan_tamu.docx
@@ -4,113 +4,77 @@
   <w:body>
     <w:p>
       <w:pPr>
-        <w:pStyle w:val="Title"/>
         <w:jc w:val="center"/>
       </w:pPr>
       <w:r>
-        <w:t>KUITANSI PEMBAYARAN JAMUAN TAMU</w:t>
-      </w:r>
-    </w:p>
-    <w:p/>
-    <w:p>
-      <w:r>
-        <w:t>Tahun Anggaran: {{TAHUN_ANGGARAN}}</w:t>
-      </w:r>
-    </w:p>
-    <w:p>
-      <w:r>
-        <w:t>Nomor Kuitansi: {{NOMOR_KUITANSI}}</w:t>
-      </w:r>
-    </w:p>
-    <w:p>
-      <w:r>
-        <w:t>Tanggal: {{TANGGAL_KUITANSI}}</w:t>
-      </w:r>
-    </w:p>
-    <w:p/>
-    <w:p>
-      <w:r>
-        <w:t>Nama Kegiatan: {{NAMA_KEGIATAN}}</w:t>
-      </w:r>
-    </w:p>
-    <w:p>
-      <w:r>
-        <w:t>Tanggal Kegiatan: {{TANGGAL_KEGIATAN}}</w:t>
-      </w:r>
-    </w:p>
-    <w:p>
-      <w:r>
-        <w:t>Kategori: {{KATEGORI}}</w:t>
-      </w:r>
-    </w:p>
-    <w:p/>
-    <w:p>
-      <w:r>
-        <w:t>Nama Tamu: {{NAMA_TAMU}}</w:t>
-      </w:r>
-    </w:p>
-    <w:p>
-      <w:r>
-        <w:t>Instansi: {{INSTANSI_TAMU}}</w:t>
-      </w:r>
-    </w:p>
-    <w:p>
-      <w:r>
-        <w:t>Jabatan: {{JABATAN_TAMU}}</w:t>
-      </w:r>
-    </w:p>
-    <w:p>
-      <w:r>
-        <w:t>Jumlah Tamu: {{JUMLAH_TAMU}} orang</w:t>
-      </w:r>
-    </w:p>
-    <w:p/>
-    <w:p>
-      <w:r>
-        <w:t>SK KPA: {{NOMOR_SK_KPA}}</w:t>
-      </w:r>
-    </w:p>
-    <w:p>
-      <w:r>
-        <w:t>Tanggal SK: {{TANGGAL_SK_KPA}}</w:t>
+        <w:rPr>
+          <w:b/>
+          <w:sz w:val="28"/>
+        </w:rPr>
+        <w:t>KUITANSI</w:t>
       </w:r>
     </w:p>
     <w:p>
       <w:pPr>
-        <w:pStyle w:val="Heading2"/>
+        <w:spacing w:after="360"/>
+        <w:jc w:val="center"/>
       </w:pPr>
       <w:r>
-        <w:t>Rincian Biaya:</w:t>
+        <w:rPr>
+          <w:b/>
+          <w:sz w:val="22"/>
+        </w:rPr>
+        <w:t>PERTANGGUNGJAWABAN UANG MUKA JAMUAN TAMU</w:t>
+      </w:r>
+    </w:p>
+    <w:p>
+      <w:pPr>
+        <w:spacing w:after="240"/>
+        <w:jc w:val="left"/>
+      </w:pPr>
+      <w:r>
+        <w:t>Nomor: {{nomor_kuitansi}}</w:t>
       </w:r>
     </w:p>
     <w:tbl>
       <w:tblPr>
-        <w:tblStyle w:val="TableGrid"/>
         <w:tblW w:type="auto" w:w="0"/>
+        <w:tblLayout w:type="fixed"/>
         <w:tblLook w:firstColumn="1" w:firstRow="1" w:lastColumn="0" w:lastRow="0" w:noHBand="0" w:noVBand="1" w:val="04A0"/>
       </w:tblPr>
       <w:tblGrid>
-        <w:gridCol w:w="4320"/>
-        <w:gridCol w:w="4320"/>
+        <w:gridCol w:w="3324"/>
+        <w:gridCol w:w="3324"/>
+        <w:gridCol w:w="3324"/>
       </w:tblGrid>
       <w:tr>
         <w:tc>
           <w:tcPr>
-            <w:tcW w:type="dxa" w:w="4320"/>
+            <w:tcW w:type="dxa" w:w="2268"/>
           </w:tcPr>
           <w:p>
             <w:r>
-              <w:t>Biaya Konsumsi</w:t>
+              <w:t>Sudah terima dari</w:t>
             </w:r>
           </w:p>
         </w:tc>
         <w:tc>
           <w:tcPr>
-            <w:tcW w:type="dxa" w:w="4320"/>
+            <w:tcW w:type="dxa" w:w="283"/>
           </w:tcPr>
           <w:p>
             <w:r>
-              <w:t>{{BIAYA_KONSUMSI}}</w:t>
+              <w:t>:</w:t>
+            </w:r>
+          </w:p>
+        </w:tc>
+        <w:tc>
+          <w:tcPr>
+            <w:tcW w:type="dxa" w:w="5669"/>
+          </w:tcPr>
+          <w:p>
+            <w:r>
+              <w:t>Pemegang Uang Muka (PUM)</w:t>
             </w:r>
           </w:p>
         </w:tc>
@@ -118,21 +82,31 @@
       <w:tr>
         <w:tc>
           <w:tcPr>
-            <w:tcW w:type="dxa" w:w="4320"/>
+            <w:tcW w:type="dxa" w:w="2268"/>
           </w:tcPr>
           <w:p>
             <w:r>
-              <w:t>Biaya Akomodasi</w:t>
+              <w:t>Uang sejumlah</w:t>
             </w:r>
           </w:p>
         </w:tc>
         <w:tc>
           <w:tcPr>
-            <w:tcW w:type="dxa" w:w="4320"/>
+            <w:tcW w:type="dxa" w:w="283"/>
           </w:tcPr>
           <w:p>
             <w:r>
-              <w:t>{{BIAYA_AKOMODASI}}</w:t>
+              <w:t>:</w:t>
+            </w:r>
+          </w:p>
+        </w:tc>
+        <w:tc>
+          <w:tcPr>
+            <w:tcW w:type="dxa" w:w="5669"/>
+          </w:tcPr>
+          <w:p>
+            <w:r>
+              <w:t>{{terbilang}}</w:t>
             </w:r>
           </w:p>
         </w:tc>
@@ -140,21 +114,31 @@
       <w:tr>
         <w:tc>
           <w:tcPr>
-            <w:tcW w:type="dxa" w:w="4320"/>
+            <w:tcW w:type="dxa" w:w="2268"/>
           </w:tcPr>
           <w:p>
             <w:r>
-              <w:t>Biaya Transportasi</w:t>
+              <w:t>Untuk pembayaran</w:t>
             </w:r>
           </w:p>
         </w:tc>
         <w:tc>
           <w:tcPr>
-            <w:tcW w:type="dxa" w:w="4320"/>
+            <w:tcW w:type="dxa" w:w="283"/>
           </w:tcPr>
           <w:p>
             <w:r>
-              <w:t>{{BIAYA_TRANSPORTASI}}</w:t>
+              <w:t>:</w:t>
+            </w:r>
+          </w:p>
+        </w:tc>
+        <w:tc>
+          <w:tcPr>
+            <w:tcW w:type="dxa" w:w="5669"/>
+          </w:tcPr>
+          <w:p>
+            <w:r>
+              <w:t>Jamuan Tamu {{jenis_tamu}} dalam rangka {{keperluan}}</w:t>
             </w:r>
           </w:p>
         </w:tc>
@@ -162,21 +146,117 @@
       <w:tr>
         <w:tc>
           <w:tcPr>
-            <w:tcW w:type="dxa" w:w="4320"/>
+            <w:tcW w:type="dxa" w:w="2268"/>
+          </w:tcPr>
+          <w:p>
+            <w:r/>
+          </w:p>
+        </w:tc>
+        <w:tc>
+          <w:tcPr>
+            <w:tcW w:type="dxa" w:w="283"/>
+          </w:tcPr>
+          <w:p>
+            <w:r/>
+          </w:p>
+        </w:tc>
+        <w:tc>
+          <w:tcPr>
+            <w:tcW w:type="dxa" w:w="5669"/>
           </w:tcPr>
           <w:p>
             <w:r>
-              <w:t>Biaya Lain-lain</w:t>
+              <w:t>tanggal {{tanggal_kegiatan}} di {{tempat}}</w:t>
+            </w:r>
+          </w:p>
+        </w:tc>
+      </w:tr>
+    </w:tbl>
+    <w:p/>
+    <w:tbl>
+      <w:tblPr>
+        <w:tblW w:type="auto" w:w="0"/>
+        <w:jc w:val="center"/>
+        <w:tblLook w:firstColumn="1" w:firstRow="1" w:lastColumn="0" w:lastRow="0" w:noHBand="0" w:noVBand="1" w:val="04A0"/>
+      </w:tblPr>
+      <w:tblGrid>
+        <w:gridCol w:w="9972"/>
+      </w:tblGrid>
+      <w:tr>
+        <w:tc>
+          <w:tcPr>
+            <w:tcW w:type="dxa" w:w="9972"/>
+            <w:tcBorders>
+              <w:top w:val="single" w:sz="12" w:color="000000"/>
+              <w:left w:val="single" w:sz="12" w:color="000000"/>
+              <w:bottom w:val="single" w:sz="12" w:color="000000"/>
+              <w:right w:val="single" w:sz="12" w:color="000000"/>
+            </w:tcBorders>
+          </w:tcPr>
+          <w:p>
+            <w:pPr>
+              <w:jc w:val="center"/>
+            </w:pPr>
+            <w:r>
+              <w:rPr>
+                <w:b/>
+                <w:sz w:val="24"/>
+              </w:rPr>
+              <w:t>Rp {{jumlah_format}}</w:t>
+            </w:r>
+          </w:p>
+        </w:tc>
+      </w:tr>
+    </w:tbl>
+    <w:p/>
+    <w:tbl>
+      <w:tblPr>
+        <w:tblW w:type="auto" w:w="0"/>
+        <w:jc w:val="center"/>
+        <w:tblLook w:firstColumn="1" w:firstRow="1" w:lastColumn="0" w:lastRow="0" w:noHBand="0" w:noVBand="1" w:val="04A0"/>
+      </w:tblPr>
+      <w:tblGrid>
+        <w:gridCol w:w="4986"/>
+        <w:gridCol w:w="4986"/>
+      </w:tblGrid>
+      <w:tr>
+        <w:tc>
+          <w:tcPr>
+            <w:tcW w:type="dxa" w:w="3969"/>
+          </w:tcPr>
+          <w:p>
+            <w:r>
+              <w:t>{{kota}}, {{tanggal_kuitansi}}</w:t>
             </w:r>
           </w:p>
         </w:tc>
         <w:tc>
           <w:tcPr>
-            <w:tcW w:type="dxa" w:w="4320"/>
+            <w:tcW w:type="dxa" w:w="3969"/>
+          </w:tcPr>
+          <w:p>
+            <w:r/>
+          </w:p>
+        </w:tc>
+      </w:tr>
+      <w:tr>
+        <w:tc>
+          <w:tcPr>
+            <w:tcW w:type="dxa" w:w="3969"/>
           </w:tcPr>
           <w:p>
             <w:r>
-              <w:t>{{BIAYA_LAIN}}</w:t>
+              <w:t>Yang Menerima,</w:t>
+            </w:r>
+          </w:p>
+        </w:tc>
+        <w:tc>
+          <w:tcPr>
+            <w:tcW w:type="dxa" w:w="3969"/>
+          </w:tcPr>
+          <w:p>
+            <w:r>
+              <w:t>Mengetahui,</w:t>
             </w:r>
           </w:p>
         </w:tc>
@@ -184,55 +264,19 @@
       <w:tr>
         <w:tc>
           <w:tcPr>
-            <w:tcW w:type="dxa" w:w="4320"/>
+            <w:tcW w:type="dxa" w:w="3969"/>
           </w:tcPr>
           <w:p>
-            <w:r>
-              <w:t>TOTAL</w:t>
-            </w:r>
+            <w:r/>
           </w:p>
         </w:tc>
         <w:tc>
           <w:tcPr>
-            <w:tcW w:type="dxa" w:w="4320"/>
+            <w:tcW w:type="dxa" w:w="3969"/>
           </w:tcPr>
           <w:p>
             <w:r>
-              <w:t>{{TOTAL_BIAYA}}</w:t>
-            </w:r>
-          </w:p>
-        </w:tc>
-      </w:tr>
-    </w:tbl>
-    <w:p/>
-    <w:p/>
-    <w:tbl>
-      <w:tblPr>
-        <w:tblW w:type="auto" w:w="0"/>
-        <w:tblLook w:firstColumn="1" w:firstRow="1" w:lastColumn="0" w:lastRow="0" w:noHBand="0" w:noVBand="1" w:val="04A0"/>
-      </w:tblPr>
-      <w:tblGrid>
-        <w:gridCol w:w="4320"/>
-        <w:gridCol w:w="4320"/>
-      </w:tblGrid>
-      <w:tr>
-        <w:tc>
-          <w:tcPr>
-            <w:tcW w:type="dxa" w:w="4320"/>
-          </w:tcPr>
-          <w:p>
-            <w:r>
-              <w:t>Mengetahui,</w:t>
-            </w:r>
-          </w:p>
-        </w:tc>
-        <w:tc>
-          <w:tcPr>
-            <w:tcW w:type="dxa" w:w="4320"/>
-          </w:tcPr>
-          <w:p>
-            <w:r>
-              <w:t>Bendahara Pengeluaran,</w:t>
+              <w:t>Pejabat Pembuat Komitmen,</w:t>
             </w:r>
           </w:p>
         </w:tc>
@@ -240,25 +284,7 @@
       <w:tr>
         <w:tc>
           <w:tcPr>
-            <w:tcW w:type="dxa" w:w="4320"/>
-          </w:tcPr>
-          <w:p>
-            <w:r>
-              <w:t>PPK,</w:t>
-            </w:r>
-          </w:p>
-        </w:tc>
-        <w:tc>
-          <w:tcPr>
-            <w:tcW w:type="dxa" w:w="4320"/>
-          </w:tcPr>
-          <w:p/>
-        </w:tc>
-      </w:tr>
-      <w:tr>
-        <w:tc>
-          <w:tcPr>
-            <w:tcW w:type="dxa" w:w="4320"/>
+            <w:tcW w:type="dxa" w:w="3969"/>
           </w:tcPr>
           <w:p>
             <w:r/>
@@ -266,29 +292,65 @@
         </w:tc>
         <w:tc>
           <w:tcPr>
-            <w:tcW w:type="dxa" w:w="4320"/>
+            <w:tcW w:type="dxa" w:w="3969"/>
           </w:tcPr>
-          <w:p/>
+          <w:p>
+            <w:r/>
+          </w:p>
         </w:tc>
       </w:tr>
       <w:tr>
         <w:tc>
           <w:tcPr>
-            <w:tcW w:type="dxa" w:w="4320"/>
+            <w:tcW w:type="dxa" w:w="3969"/>
           </w:tcPr>
           <w:p>
+            <w:pPr>
+              <w:jc w:val="center"/>
+            </w:pPr>
             <w:r>
-              <w:t>{{PPK_NAMA}}</w:t>
+              <w:t>{{nama_penerima}}</w:t>
             </w:r>
           </w:p>
         </w:tc>
         <w:tc>
           <w:tcPr>
-            <w:tcW w:type="dxa" w:w="4320"/>
+            <w:tcW w:type="dxa" w:w="3969"/>
           </w:tcPr>
           <w:p>
+            <w:pPr>
+              <w:jc w:val="center"/>
+            </w:pPr>
             <w:r>
-              <w:t>{{BENDAHARA_NAMA}}</w:t>
+              <w:t>{{ppk_nama}}</w:t>
+            </w:r>
+          </w:p>
+        </w:tc>
+      </w:tr>
+      <w:tr>
+        <w:tc>
+          <w:tcPr>
+            <w:tcW w:type="dxa" w:w="3969"/>
+          </w:tcPr>
+          <w:p>
+            <w:pPr>
+              <w:jc w:val="center"/>
+            </w:pPr>
+            <w:r>
+              <w:t>NIP. {{nip_penerima}}</w:t>
+            </w:r>
+          </w:p>
+        </w:tc>
+        <w:tc>
+          <w:tcPr>
+            <w:tcW w:type="dxa" w:w="3969"/>
+          </w:tcPr>
+          <w:p>
+            <w:pPr>
+              <w:jc w:val="center"/>
+            </w:pPr>
+            <w:r>
+              <w:t>NIP. {{ppk_nip}}</w:t>
             </w:r>
           </w:p>
         </w:tc>
@@ -296,7 +358,7 @@
     </w:tbl>
     <w:sectPr>
       <w:pgSz w:w="12240" w:h="15840"/>
-      <w:pgMar w:top="1440" w:right="1800" w:bottom="1440" w:left="1800" w:header="720" w:footer="720" w:gutter="0"/>
+      <w:pgMar w:top="850" w:right="1134" w:bottom="850" w:left="1134" w:header="720" w:footer="720" w:gutter="0"/>
       <w:cols w:space="720"/>
       <w:docGrid w:linePitch="360"/>
     </w:sectPr>

</xml_diff>